<commit_message>
Found a mistake in the R markdown
</commit_message>
<xml_diff>
--- a/Final_Overview.docx
+++ b/Final_Overview.docx
@@ -548,7 +548,7 @@
           <wp:inline>
             <wp:extent cx="5334000" cy="3406122"/>
             <wp:effectExtent b="0" l="0" r="0" t="0"/>
-            <wp:docPr descr="Figure 6: 5 Epoch CNN Run" title="" id="1" name="Picture"/>
+            <wp:docPr descr="Figure 7: 5 Epoch CNN Run" title="" id="1" name="Picture"/>
             <a:graphic>
               <a:graphicData uri="http://schemas.openxmlformats.org/drawingml/2006/picture">
                 <pic:pic>
@@ -591,7 +591,7 @@
         <w:pStyle w:val="ImageCaption"/>
       </w:pPr>
       <w:r>
-        <w:t xml:space="preserve">Figure 6: 5 Epoch CNN Run</w:t>
+        <w:t xml:space="preserve">Figure 7: 5 Epoch CNN Run</w:t>
       </w:r>
     </w:p>
     <w:p>
@@ -603,7 +603,7 @@
           <wp:inline>
             <wp:extent cx="5334000" cy="3406122"/>
             <wp:effectExtent b="0" l="0" r="0" t="0"/>
-            <wp:docPr descr="Figure 7: 10 Epoch CNN Run" title="" id="1" name="Picture"/>
+            <wp:docPr descr="Figure 8: 10 Epoch CNN Run" title="" id="1" name="Picture"/>
             <a:graphic>
               <a:graphicData uri="http://schemas.openxmlformats.org/drawingml/2006/picture">
                 <pic:pic>
@@ -646,7 +646,7 @@
         <w:pStyle w:val="ImageCaption"/>
       </w:pPr>
       <w:r>
-        <w:t xml:space="preserve">Figure 7: 10 Epoch CNN Run</w:t>
+        <w:t xml:space="preserve">Figure 8: 10 Epoch CNN Run</w:t>
       </w:r>
     </w:p>
     <w:p>
@@ -666,7 +666,7 @@
           <wp:inline>
             <wp:extent cx="5334000" cy="3406122"/>
             <wp:effectExtent b="0" l="0" r="0" t="0"/>
-            <wp:docPr descr="Figure 8: Dense Network Results" title="" id="1" name="Picture"/>
+            <wp:docPr descr="Figure 9: Dense Network Results" title="" id="1" name="Picture"/>
             <a:graphic>
               <a:graphicData uri="http://schemas.openxmlformats.org/drawingml/2006/picture">
                 <pic:pic>
@@ -709,7 +709,7 @@
         <w:pStyle w:val="ImageCaption"/>
       </w:pPr>
       <w:r>
-        <w:t xml:space="preserve">Figure 8: Dense Network Results</w:t>
+        <w:t xml:space="preserve">Figure 9: Dense Network Results</w:t>
       </w:r>
     </w:p>
     <w:p>
@@ -755,7 +755,7 @@
           <wp:inline>
             <wp:extent cx="4757437" cy="4731860"/>
             <wp:effectExtent b="0" l="0" r="0" t="0"/>
-            <wp:docPr descr="Figure 9: Deer Picture Used in Model Testing" title="" id="1" name="Picture"/>
+            <wp:docPr descr="Figure 10: Deer Picture Used in Model Testing" title="" id="1" name="Picture"/>
             <a:graphic>
               <a:graphicData uri="http://schemas.openxmlformats.org/drawingml/2006/picture">
                 <pic:pic>
@@ -798,7 +798,7 @@
         <w:pStyle w:val="ImageCaption"/>
       </w:pPr>
       <w:r>
-        <w:t xml:space="preserve">Figure 9: Deer Picture Used in Model Testing</w:t>
+        <w:t xml:space="preserve">Figure 10: Deer Picture Used in Model Testing</w:t>
       </w:r>
     </w:p>
     <w:p>
@@ -818,7 +818,7 @@
           <wp:inline>
             <wp:extent cx="5334000" cy="3585940"/>
             <wp:effectExtent b="0" l="0" r="0" t="0"/>
-            <wp:docPr descr="Figure 10: Results from Testing" title="" id="1" name="Picture"/>
+            <wp:docPr descr="Figure 11: Results from Testing" title="" id="1" name="Picture"/>
             <a:graphic>
               <a:graphicData uri="http://schemas.openxmlformats.org/drawingml/2006/picture">
                 <pic:pic>
@@ -861,7 +861,7 @@
         <w:pStyle w:val="ImageCaption"/>
       </w:pPr>
       <w:r>
-        <w:t xml:space="preserve">Figure 10: Results from Testing</w:t>
+        <w:t xml:space="preserve">Figure 11: Results from Testing</w:t>
       </w:r>
     </w:p>
     <w:p>

</xml_diff>